<commit_message>
French user manual done
</commit_message>
<xml_diff>
--- a/doc/SmallWorld - Notice Utilisateur.docx
+++ b/doc/SmallWorld - Notice Utilisateur.docx
@@ -545,13 +545,14 @@
       </w:pPr>
       <w:r>
         <w:rPr>
+          <w:b/>
           <w:noProof/>
           <w:lang w:eastAsia="fr-FR"/>
         </w:rPr>
         <mc:AlternateContent>
           <mc:Choice Requires="wpg">
             <w:drawing>
-              <wp:anchor distT="0" distB="0" distL="114300" distR="114300" simplePos="0" relativeHeight="251660288" behindDoc="0" locked="0" layoutInCell="1" allowOverlap="1" wp14:anchorId="3CAFD94A" wp14:editId="412FB2D7">
+              <wp:anchor distT="0" distB="0" distL="114300" distR="114300" simplePos="0" relativeHeight="251660288" behindDoc="0" locked="0" layoutInCell="1" allowOverlap="1" wp14:anchorId="716184BB" wp14:editId="452DFF75">
                 <wp:simplePos x="0" y="0"/>
                 <wp:positionH relativeFrom="column">
                   <wp:posOffset>2904490</wp:posOffset>
@@ -735,15 +736,29 @@
       </w:r>
       <w:r>
         <w:rPr>
+          <w:b/>
           <w:lang w:eastAsia="fr-FR"/>
         </w:rPr>
         <w:t xml:space="preserve">Bouger une </w:t>
       </w:r>
       <w:r>
         <w:rPr>
-          <w:lang w:eastAsia="fr-FR"/>
-        </w:rPr>
-        <w:t>unité, sur une case adjacente ou une case spéciale si votre peuple le permet.</w:t>
+          <w:b/>
+          <w:lang w:eastAsia="fr-FR"/>
+        </w:rPr>
+        <w:t>unité</w:t>
+      </w:r>
+      <w:r>
+        <w:rPr>
+          <w:lang w:eastAsia="fr-FR"/>
+        </w:rPr>
+        <w:t>, sur une case adjacente ou une case spéciale si votre peuple le permet.</w:t>
+      </w:r>
+      <w:r>
+        <w:rPr>
+          <w:lang w:eastAsia="fr-FR"/>
+        </w:rPr>
+        <w:t xml:space="preserve"> Le placement de vos unités est stratégique puisqu’il détermine votre score !</w:t>
       </w:r>
     </w:p>
     <w:p>
@@ -761,15 +776,23 @@
           <w:ilvl w:val="0"/>
           <w:numId w:val="4"/>
         </w:numPr>
-        <w:rPr>
-          <w:lang w:eastAsia="fr-FR"/>
-        </w:rPr>
-      </w:pPr>
-      <w:r>
-        <w:rPr>
-          <w:lang w:eastAsia="fr-FR"/>
-        </w:rPr>
-        <w:t xml:space="preserve">Attaquer l’adversaire. Cette action est possible si vous vous trouvez à côté d’une unité ennemie. Dans ce cas, vous pouvez débuter un combat en sélectionnant la case à attaquer. </w:t>
+        <w:jc w:val="both"/>
+        <w:rPr>
+          <w:lang w:eastAsia="fr-FR"/>
+        </w:rPr>
+      </w:pPr>
+      <w:r>
+        <w:rPr>
+          <w:b/>
+          <w:lang w:eastAsia="fr-FR"/>
+        </w:rPr>
+        <w:t>Attaquer l’adversaire</w:t>
+      </w:r>
+      <w:r>
+        <w:rPr>
+          <w:lang w:eastAsia="fr-FR"/>
+        </w:rPr>
+        <w:t xml:space="preserve">. Cette action est possible si vous vous trouvez à côté d’une unité ennemie. Dans ce cas, vous pouvez débuter un combat en sélectionnant la case à attaquer. </w:t>
       </w:r>
     </w:p>
     <w:p>
@@ -785,14 +808,28 @@
         <w:ind w:firstLine="360"/>
         <w:jc w:val="both"/>
         <w:rPr>
-          <w:lang w:eastAsia="fr-FR"/>
-        </w:rPr>
-      </w:pPr>
-      <w:r>
-        <w:rPr>
-          <w:lang w:eastAsia="fr-FR"/>
-        </w:rPr>
-        <w:t>Les combats sont automatiques et les chances de gagner sont calculées en fonction de votre vie et celle de votre adversaire. Un nombre aléatoire d’actions s’engagent alors, déterminant un gagnant, si une des 2 unités meurt, ou un match nul. Il est possible d’attaquer qu’une seule unité à la fois.</w:t>
+          <w:noProof/>
+          <w:lang w:eastAsia="fr-FR"/>
+        </w:rPr>
+      </w:pPr>
+      <w:r>
+        <w:rPr>
+          <w:lang w:eastAsia="fr-FR"/>
+        </w:rPr>
+        <w:t xml:space="preserve">Les </w:t>
+      </w:r>
+      <w:r>
+        <w:rPr>
+          <w:b/>
+          <w:lang w:eastAsia="fr-FR"/>
+        </w:rPr>
+        <w:t>combats sont automatiques</w:t>
+      </w:r>
+      <w:r>
+        <w:rPr>
+          <w:lang w:eastAsia="fr-FR"/>
+        </w:rPr>
+        <w:t xml:space="preserve"> et les chances de gagner sont calculées en fonction de votre vie et celle de votre adversaire. Un nombre aléatoire d’actions s’engagent alors, déterminant un gagnant, si une des 2 unités meurt, ou un match nul. Il est possible d’attaquer qu’une seule unité à la fois.</w:t>
       </w:r>
       <w:r>
         <w:rPr>
@@ -801,23 +838,56 @@
         <w:br/>
         <w:t>A la fin d’un combat, si l’attaquant a battu l’unité et que la case devient vide, l’unité de l’attaquant se déplace alors dessus.</w:t>
       </w:r>
-    </w:p>
-    <w:p>
-      <w:pPr>
-        <w:keepNext/>
-        <w:jc w:val="center"/>
-      </w:pPr>
       <w:r>
         <w:rPr>
           <w:noProof/>
           <w:lang w:eastAsia="fr-FR"/>
         </w:rPr>
-        <w:lastRenderedPageBreak/>
+        <w:t xml:space="preserve"> </w:t>
+      </w:r>
+      <w:r>
+        <w:rPr>
+          <w:noProof/>
+          <w:lang w:eastAsia="fr-FR"/>
+        </w:rPr>
+        <w:t>Le résult</w:t>
+      </w:r>
+      <w:bookmarkStart w:id="0" w:name="_GoBack"/>
+      <w:bookmarkEnd w:id="0"/>
+      <w:r>
+        <w:rPr>
+          <w:noProof/>
+          <w:lang w:eastAsia="fr-FR"/>
+        </w:rPr>
+        <w:t>at du combat est affiché dans la zone de notifications en dessous de la carte</w:t>
+      </w:r>
+    </w:p>
+    <w:p>
+      <w:pPr>
+        <w:ind w:firstLine="360"/>
+        <w:jc w:val="both"/>
+        <w:rPr>
+          <w:lang w:eastAsia="fr-FR"/>
+        </w:rPr>
+      </w:pPr>
+      <w:r>
+        <w:rPr>
+          <w:noProof/>
+          <w:lang w:eastAsia="fr-FR"/>
+        </w:rPr>
         <w:drawing>
-          <wp:inline distT="0" distB="0" distL="0" distR="0" wp14:anchorId="08B167CE" wp14:editId="18E7F872">
-            <wp:extent cx="4054961" cy="3429000"/>
-            <wp:effectExtent l="0" t="0" r="3175" b="0"/>
-            <wp:docPr id="5" name="Image 5"/>
+          <wp:anchor distT="0" distB="0" distL="114300" distR="114300" simplePos="0" relativeHeight="251662336" behindDoc="0" locked="0" layoutInCell="1" allowOverlap="1" wp14:anchorId="310E8876" wp14:editId="1595F5F4">
+            <wp:simplePos x="0" y="0"/>
+            <wp:positionH relativeFrom="column">
+              <wp:posOffset>3362960</wp:posOffset>
+            </wp:positionH>
+            <wp:positionV relativeFrom="paragraph">
+              <wp:posOffset>64135</wp:posOffset>
+            </wp:positionV>
+            <wp:extent cx="1552575" cy="1390650"/>
+            <wp:effectExtent l="0" t="0" r="9525" b="0"/>
+            <wp:wrapSquare wrapText="bothSides"/>
+            <wp:docPr id="7" name="Image 7"/>
             <wp:cNvGraphicFramePr>
               <a:graphicFrameLocks xmlns:a="http://schemas.openxmlformats.org/drawingml/2006/main" noChangeAspect="1"/>
             </wp:cNvGraphicFramePr>
@@ -829,7 +899,13 @@
                     <pic:cNvPicPr/>
                   </pic:nvPicPr>
                   <pic:blipFill>
-                    <a:blip r:embed="rId11"/>
+                    <a:blip r:embed="rId11">
+                      <a:extLst>
+                        <a:ext uri="{28A0092B-C50C-407E-A947-70E740481C1C}">
+                          <a14:useLocalDpi xmlns:a14="http://schemas.microsoft.com/office/drawing/2010/main" val="0"/>
+                        </a:ext>
+                      </a:extLst>
+                    </a:blip>
                     <a:stretch>
                       <a:fillRect/>
                     </a:stretch>
@@ -837,7 +913,7 @@
                   <pic:spPr>
                     <a:xfrm>
                       <a:off x="0" y="0"/>
-                      <a:ext cx="4068440" cy="3440398"/>
+                      <a:ext cx="1552575" cy="1390650"/>
                     </a:xfrm>
                     <a:prstGeom prst="rect">
                       <a:avLst/>
@@ -846,240 +922,37 @@
                 </pic:pic>
               </a:graphicData>
             </a:graphic>
-          </wp:inline>
+            <wp14:sizeRelH relativeFrom="page">
+              <wp14:pctWidth>0</wp14:pctWidth>
+            </wp14:sizeRelH>
+            <wp14:sizeRelV relativeFrom="page">
+              <wp14:pctHeight>0</wp14:pctHeight>
+            </wp14:sizeRelV>
+          </wp:anchor>
         </w:drawing>
       </w:r>
-    </w:p>
-    <w:p>
-      <w:pPr>
-        <w:pStyle w:val="Lgende"/>
-        <w:jc w:val="center"/>
-        <w:rPr>
-          <w:lang w:eastAsia="fr-FR"/>
-        </w:rPr>
-      </w:pPr>
-      <w:r>
-        <w:t xml:space="preserve">Figure </w:t>
-      </w:r>
-      <w:fldSimple w:instr=" SEQ Figure \* ARABIC ">
-        <w:r>
-          <w:rPr>
-            <w:noProof/>
-          </w:rPr>
-          <w:t>1</w:t>
-        </w:r>
-      </w:fldSimple>
-      <w:r>
-        <w:t xml:space="preserve"> : Exemple de partie en mode "Petite" en cours</w:t>
-      </w:r>
-    </w:p>
-    <w:p>
-      <w:pPr>
-        <w:pStyle w:val="Titre1"/>
-        <w:numPr>
-          <w:ilvl w:val="0"/>
-          <w:numId w:val="1"/>
-        </w:numPr>
-        <w:rPr>
-          <w:lang w:eastAsia="fr-FR"/>
-        </w:rPr>
-      </w:pPr>
-      <w:r>
-        <w:rPr>
-          <w:lang w:eastAsia="fr-FR"/>
-        </w:rPr>
-        <w:t xml:space="preserve">Fin de partie - </w:t>
-      </w:r>
-      <w:r>
-        <w:rPr>
-          <w:lang w:eastAsia="fr-FR"/>
-        </w:rPr>
-        <w:t>Comptage des points</w:t>
-      </w:r>
-    </w:p>
-    <w:p>
-      <w:pPr>
-        <w:rPr>
-          <w:lang w:eastAsia="fr-FR"/>
-        </w:rPr>
-      </w:pPr>
-      <w:r>
-        <w:rPr>
-          <w:lang w:eastAsia="fr-FR"/>
-        </w:rPr>
-        <w:t xml:space="preserve">A tout instant du jeu, chaque unité encore vivante rapporte 1 point au joueur. Il existe cependant des particularités : </w:t>
-      </w:r>
-    </w:p>
-    <w:p>
-      <w:pPr>
-        <w:pStyle w:val="Paragraphedeliste"/>
-        <w:numPr>
-          <w:ilvl w:val="0"/>
-          <w:numId w:val="2"/>
-        </w:numPr>
-        <w:rPr>
-          <w:lang w:eastAsia="fr-FR"/>
-        </w:rPr>
-      </w:pPr>
-      <w:r>
-        <w:rPr>
-          <w:lang w:eastAsia="fr-FR"/>
-        </w:rPr>
-        <w:t>Chaque peuple fournit des avantages :</w:t>
-      </w:r>
-    </w:p>
-    <w:p>
-      <w:pPr>
-        <w:pStyle w:val="Paragraphedeliste"/>
-        <w:numPr>
-          <w:ilvl w:val="1"/>
-          <w:numId w:val="2"/>
-        </w:numPr>
-        <w:rPr>
-          <w:lang w:eastAsia="fr-FR"/>
-        </w:rPr>
-      </w:pPr>
-      <w:r>
-        <w:rPr>
-          <w:lang w:eastAsia="fr-FR"/>
-        </w:rPr>
-        <w:t>1 point en plus par Viking proche de l’eau</w:t>
-      </w:r>
-    </w:p>
-    <w:p>
-      <w:pPr>
-        <w:pStyle w:val="Paragraphedeliste"/>
-        <w:numPr>
-          <w:ilvl w:val="1"/>
-          <w:numId w:val="2"/>
-        </w:numPr>
-        <w:rPr>
-          <w:lang w:eastAsia="fr-FR"/>
-        </w:rPr>
-      </w:pPr>
-      <w:r>
-        <w:rPr>
-          <w:lang w:eastAsia="fr-FR"/>
-        </w:rPr>
-        <w:t>1 point en plus par Gaulois sur une plaine</w:t>
-      </w:r>
-    </w:p>
-    <w:p>
-      <w:pPr>
-        <w:pStyle w:val="Paragraphedeliste"/>
-        <w:numPr>
-          <w:ilvl w:val="1"/>
-          <w:numId w:val="2"/>
-        </w:numPr>
-        <w:rPr>
-          <w:lang w:eastAsia="fr-FR"/>
-        </w:rPr>
-      </w:pPr>
-      <w:r>
-        <w:rPr>
-          <w:lang w:eastAsia="fr-FR"/>
-        </w:rPr>
-        <w:t>1 point en plus par Nain sur une montagne</w:t>
-      </w:r>
-    </w:p>
-    <w:p>
-      <w:pPr>
-        <w:pStyle w:val="Paragraphedeliste"/>
-        <w:numPr>
-          <w:ilvl w:val="0"/>
-          <w:numId w:val="2"/>
-        </w:numPr>
-        <w:rPr>
-          <w:lang w:eastAsia="fr-FR"/>
-        </w:rPr>
-      </w:pPr>
-      <w:r>
-        <w:rPr>
-          <w:lang w:eastAsia="fr-FR"/>
-        </w:rPr>
-        <w:t xml:space="preserve">… mais aussi des malus : </w:t>
-      </w:r>
-    </w:p>
-    <w:p>
-      <w:pPr>
-        <w:pStyle w:val="Paragraphedeliste"/>
-        <w:numPr>
-          <w:ilvl w:val="1"/>
-          <w:numId w:val="2"/>
-        </w:numPr>
-        <w:rPr>
-          <w:lang w:eastAsia="fr-FR"/>
-        </w:rPr>
-      </w:pPr>
-      <w:r>
-        <w:rPr>
-          <w:lang w:eastAsia="fr-FR"/>
-        </w:rPr>
-        <w:t>Les Vikings sur l’eau ne rapportent pas de points</w:t>
-      </w:r>
-    </w:p>
-    <w:p>
-      <w:pPr>
-        <w:pStyle w:val="Paragraphedeliste"/>
-        <w:numPr>
-          <w:ilvl w:val="1"/>
-          <w:numId w:val="2"/>
-        </w:numPr>
-        <w:rPr>
-          <w:lang w:eastAsia="fr-FR"/>
-        </w:rPr>
-      </w:pPr>
-      <w:r>
-        <w:rPr>
-          <w:lang w:eastAsia="fr-FR"/>
-        </w:rPr>
-        <w:t>De même pour les Gaulois sur la montagne</w:t>
-      </w:r>
-    </w:p>
-    <w:p>
-      <w:pPr>
-        <w:pStyle w:val="Paragraphedeliste"/>
-        <w:numPr>
-          <w:ilvl w:val="1"/>
-          <w:numId w:val="2"/>
-        </w:numPr>
-        <w:rPr>
-          <w:lang w:eastAsia="fr-FR"/>
-        </w:rPr>
-      </w:pPr>
-      <w:r>
-        <w:rPr>
-          <w:lang w:eastAsia="fr-FR"/>
-        </w:rPr>
-        <w:t>Et les Nains sur les plaines.</w:t>
-      </w:r>
-    </w:p>
-    <w:p>
-      <w:pPr>
-        <w:rPr>
-          <w:lang w:eastAsia="fr-FR"/>
-        </w:rPr>
-      </w:pPr>
-      <w:r>
-        <w:rPr>
-          <w:lang w:eastAsia="fr-FR"/>
-        </w:rPr>
-        <w:lastRenderedPageBreak/>
-        <w:t>Le gagnant est celui qui a le p</w:t>
-      </w:r>
-      <w:r>
-        <w:rPr>
-          <w:lang w:eastAsia="fr-FR"/>
-        </w:rPr>
-        <w:t>lus de points en fin de partie.</w:t>
-      </w:r>
-    </w:p>
-    <w:p>
-      <w:pPr>
-        <w:rPr>
-          <w:lang w:eastAsia="fr-FR"/>
-        </w:rPr>
-      </w:pPr>
+      <w:r>
+        <w:rPr>
+          <w:noProof/>
+          <w:lang w:eastAsia="fr-FR"/>
+        </w:rPr>
+        <w:t xml:space="preserve">Lors des déplacements, </w:t>
+      </w:r>
+      <w:r>
+        <w:rPr>
+          <w:b/>
+          <w:noProof/>
+          <w:lang w:eastAsia="fr-FR"/>
+        </w:rPr>
+        <w:t>des cases sont suggérés</w:t>
+      </w:r>
+      <w:r>
+        <w:rPr>
+          <w:noProof/>
+          <w:lang w:eastAsia="fr-FR"/>
+        </w:rPr>
+        <w:t>. Les cases en blanc représente celles où l’unité peut aller et celle en bleu sont celles suggérés pour des raisons tactiques (rapportent plus de points ou bloquent le joueur adverse)</w:t>
+      </w:r>
     </w:p>
     <w:p>
       <w:pPr>
@@ -1088,13 +961,15 @@
       </w:pPr>
       <w:r>
         <w:rPr>
-          <w:lang w:eastAsia="fr-FR"/>
-        </w:rPr>
+          <w:noProof/>
+          <w:lang w:eastAsia="fr-FR"/>
+        </w:rPr>
+        <w:lastRenderedPageBreak/>
         <w:drawing>
-          <wp:inline distT="0" distB="0" distL="0" distR="0" wp14:anchorId="18CB9690" wp14:editId="555BE302">
-            <wp:extent cx="3362325" cy="1393045"/>
-            <wp:effectExtent l="0" t="0" r="0" b="0"/>
-            <wp:docPr id="6" name="Image 6"/>
+          <wp:inline distT="0" distB="0" distL="0" distR="0" wp14:anchorId="08B167CE" wp14:editId="18E7F872">
+            <wp:extent cx="4054961" cy="3429000"/>
+            <wp:effectExtent l="0" t="0" r="3175" b="0"/>
+            <wp:docPr id="5" name="Image 5"/>
             <wp:cNvGraphicFramePr>
               <a:graphicFrameLocks xmlns:a="http://schemas.openxmlformats.org/drawingml/2006/main" noChangeAspect="1"/>
             </wp:cNvGraphicFramePr>
@@ -1114,6 +989,283 @@
                   <pic:spPr>
                     <a:xfrm>
                       <a:off x="0" y="0"/>
+                      <a:ext cx="4068440" cy="3440398"/>
+                    </a:xfrm>
+                    <a:prstGeom prst="rect">
+                      <a:avLst/>
+                    </a:prstGeom>
+                  </pic:spPr>
+                </pic:pic>
+              </a:graphicData>
+            </a:graphic>
+          </wp:inline>
+        </w:drawing>
+      </w:r>
+    </w:p>
+    <w:p>
+      <w:pPr>
+        <w:pStyle w:val="Lgende"/>
+        <w:jc w:val="center"/>
+        <w:rPr>
+          <w:lang w:eastAsia="fr-FR"/>
+        </w:rPr>
+      </w:pPr>
+      <w:r>
+        <w:t xml:space="preserve">Figure </w:t>
+      </w:r>
+      <w:fldSimple w:instr=" SEQ Figure \* ARABIC ">
+        <w:r>
+          <w:rPr>
+            <w:noProof/>
+          </w:rPr>
+          <w:t>1</w:t>
+        </w:r>
+      </w:fldSimple>
+      <w:r>
+        <w:t xml:space="preserve"> : Exemple de partie en mode "Petite" en cours</w:t>
+      </w:r>
+    </w:p>
+    <w:p>
+      <w:pPr>
+        <w:pStyle w:val="Titre1"/>
+        <w:numPr>
+          <w:ilvl w:val="0"/>
+          <w:numId w:val="1"/>
+        </w:numPr>
+        <w:rPr>
+          <w:lang w:eastAsia="fr-FR"/>
+        </w:rPr>
+      </w:pPr>
+      <w:r>
+        <w:rPr>
+          <w:lang w:eastAsia="fr-FR"/>
+        </w:rPr>
+        <w:t xml:space="preserve">Fin de partie - </w:t>
+      </w:r>
+      <w:r>
+        <w:rPr>
+          <w:lang w:eastAsia="fr-FR"/>
+        </w:rPr>
+        <w:t>Comptage des points</w:t>
+      </w:r>
+    </w:p>
+    <w:p>
+      <w:pPr>
+        <w:rPr>
+          <w:lang w:eastAsia="fr-FR"/>
+        </w:rPr>
+      </w:pPr>
+      <w:r>
+        <w:rPr>
+          <w:lang w:eastAsia="fr-FR"/>
+        </w:rPr>
+        <w:t xml:space="preserve">A tout instant du jeu, chaque unité encore vivante rapporte 1 point au joueur. Il existe cependant des particularités : </w:t>
+      </w:r>
+    </w:p>
+    <w:p>
+      <w:pPr>
+        <w:pStyle w:val="Paragraphedeliste"/>
+        <w:numPr>
+          <w:ilvl w:val="0"/>
+          <w:numId w:val="2"/>
+        </w:numPr>
+        <w:rPr>
+          <w:lang w:eastAsia="fr-FR"/>
+        </w:rPr>
+      </w:pPr>
+      <w:r>
+        <w:rPr>
+          <w:lang w:eastAsia="fr-FR"/>
+        </w:rPr>
+        <w:t>Chaque peuple fournit des avantages :</w:t>
+      </w:r>
+    </w:p>
+    <w:p>
+      <w:pPr>
+        <w:pStyle w:val="Paragraphedeliste"/>
+        <w:numPr>
+          <w:ilvl w:val="1"/>
+          <w:numId w:val="2"/>
+        </w:numPr>
+        <w:rPr>
+          <w:lang w:eastAsia="fr-FR"/>
+        </w:rPr>
+      </w:pPr>
+      <w:r>
+        <w:rPr>
+          <w:lang w:eastAsia="fr-FR"/>
+        </w:rPr>
+        <w:t>1 point en plus par Viking proche de l’eau</w:t>
+      </w:r>
+    </w:p>
+    <w:p>
+      <w:pPr>
+        <w:pStyle w:val="Paragraphedeliste"/>
+        <w:numPr>
+          <w:ilvl w:val="1"/>
+          <w:numId w:val="2"/>
+        </w:numPr>
+        <w:rPr>
+          <w:lang w:eastAsia="fr-FR"/>
+        </w:rPr>
+      </w:pPr>
+      <w:r>
+        <w:rPr>
+          <w:lang w:eastAsia="fr-FR"/>
+        </w:rPr>
+        <w:t>1 point en plus par Gaulois sur une plaine</w:t>
+      </w:r>
+    </w:p>
+    <w:p>
+      <w:pPr>
+        <w:pStyle w:val="Paragraphedeliste"/>
+        <w:numPr>
+          <w:ilvl w:val="1"/>
+          <w:numId w:val="2"/>
+        </w:numPr>
+        <w:rPr>
+          <w:lang w:eastAsia="fr-FR"/>
+        </w:rPr>
+      </w:pPr>
+      <w:r>
+        <w:rPr>
+          <w:lang w:eastAsia="fr-FR"/>
+        </w:rPr>
+        <w:t>1 point en plus par Nain sur une montagne</w:t>
+      </w:r>
+    </w:p>
+    <w:p>
+      <w:pPr>
+        <w:pStyle w:val="Paragraphedeliste"/>
+        <w:numPr>
+          <w:ilvl w:val="0"/>
+          <w:numId w:val="2"/>
+        </w:numPr>
+        <w:rPr>
+          <w:lang w:eastAsia="fr-FR"/>
+        </w:rPr>
+      </w:pPr>
+      <w:r>
+        <w:rPr>
+          <w:lang w:eastAsia="fr-FR"/>
+        </w:rPr>
+        <w:t xml:space="preserve">… mais aussi des malus : </w:t>
+      </w:r>
+    </w:p>
+    <w:p>
+      <w:pPr>
+        <w:pStyle w:val="Paragraphedeliste"/>
+        <w:numPr>
+          <w:ilvl w:val="1"/>
+          <w:numId w:val="2"/>
+        </w:numPr>
+        <w:rPr>
+          <w:lang w:eastAsia="fr-FR"/>
+        </w:rPr>
+      </w:pPr>
+      <w:r>
+        <w:rPr>
+          <w:lang w:eastAsia="fr-FR"/>
+        </w:rPr>
+        <w:t>Les Vikings sur l’eau ne rapportent pas de points</w:t>
+      </w:r>
+    </w:p>
+    <w:p>
+      <w:pPr>
+        <w:pStyle w:val="Paragraphedeliste"/>
+        <w:numPr>
+          <w:ilvl w:val="1"/>
+          <w:numId w:val="2"/>
+        </w:numPr>
+        <w:rPr>
+          <w:lang w:eastAsia="fr-FR"/>
+        </w:rPr>
+      </w:pPr>
+      <w:r>
+        <w:rPr>
+          <w:lang w:eastAsia="fr-FR"/>
+        </w:rPr>
+        <w:t>De même pour les Gaulois sur la montagne</w:t>
+      </w:r>
+    </w:p>
+    <w:p>
+      <w:pPr>
+        <w:pStyle w:val="Paragraphedeliste"/>
+        <w:numPr>
+          <w:ilvl w:val="1"/>
+          <w:numId w:val="2"/>
+        </w:numPr>
+        <w:rPr>
+          <w:lang w:eastAsia="fr-FR"/>
+        </w:rPr>
+      </w:pPr>
+      <w:r>
+        <w:rPr>
+          <w:lang w:eastAsia="fr-FR"/>
+        </w:rPr>
+        <w:t>Et les Nains sur les plaines.</w:t>
+      </w:r>
+    </w:p>
+    <w:p>
+      <w:pPr>
+        <w:rPr>
+          <w:lang w:eastAsia="fr-FR"/>
+        </w:rPr>
+      </w:pPr>
+      <w:r>
+        <w:rPr>
+          <w:lang w:eastAsia="fr-FR"/>
+        </w:rPr>
+        <w:lastRenderedPageBreak/>
+        <w:t>Le gagnant est celui qui a le p</w:t>
+      </w:r>
+      <w:r>
+        <w:rPr>
+          <w:lang w:eastAsia="fr-FR"/>
+        </w:rPr>
+        <w:t>lus de points en fin de partie.</w:t>
+      </w:r>
+    </w:p>
+    <w:p>
+      <w:pPr>
+        <w:rPr>
+          <w:lang w:eastAsia="fr-FR"/>
+        </w:rPr>
+      </w:pPr>
+    </w:p>
+    <w:p>
+      <w:pPr>
+        <w:keepNext/>
+        <w:jc w:val="center"/>
+      </w:pPr>
+      <w:r>
+        <w:rPr>
+          <w:lang w:eastAsia="fr-FR"/>
+        </w:rPr>
+        <w:drawing>
+          <wp:inline distT="0" distB="0" distL="0" distR="0" wp14:anchorId="18CB9690" wp14:editId="555BE302">
+            <wp:extent cx="3362325" cy="1393045"/>
+            <wp:effectExtent l="0" t="0" r="0" b="0"/>
+            <wp:docPr id="6" name="Image 6"/>
+            <wp:cNvGraphicFramePr>
+              <a:graphicFrameLocks xmlns:a="http://schemas.openxmlformats.org/drawingml/2006/main" noChangeAspect="1"/>
+            </wp:cNvGraphicFramePr>
+            <a:graphic xmlns:a="http://schemas.openxmlformats.org/drawingml/2006/main">
+              <a:graphicData uri="http://schemas.openxmlformats.org/drawingml/2006/picture">
+                <pic:pic xmlns:pic="http://schemas.openxmlformats.org/drawingml/2006/picture">
+                  <pic:nvPicPr>
+                    <pic:cNvPr id="0" name=""/>
+                    <pic:cNvPicPr/>
+                  </pic:nvPicPr>
+                  <pic:blipFill>
+                    <a:blip r:embed="rId13"/>
+                    <a:stretch>
+                      <a:fillRect/>
+                    </a:stretch>
+                  </pic:blipFill>
+                  <pic:spPr>
+                    <a:xfrm>
+                      <a:off x="0" y="0"/>
                       <a:ext cx="3362555" cy="1393140"/>
                     </a:xfrm>
                     <a:prstGeom prst="rect">
@@ -1200,6 +1352,7 @@
     </w:p>
     <w:p>
       <w:pPr>
+        <w:ind w:left="708" w:hanging="708"/>
         <w:jc w:val="both"/>
       </w:pPr>
       <w:r>
@@ -1220,8 +1373,6 @@
           <w:lang w:eastAsia="fr-FR"/>
         </w:rPr>
       </w:pPr>
-      <w:bookmarkStart w:id="0" w:name="_GoBack"/>
-      <w:bookmarkEnd w:id="0"/>
     </w:p>
     <w:p>
       <w:pPr>

</xml_diff>

<commit_message>
fix user manual (invert two words)
</commit_message>
<xml_diff>
--- a/doc/SmallWorld - Notice Utilisateur.docx
+++ b/doc/SmallWorld - Notice Utilisateur.docx
@@ -100,7 +100,6 @@
           <w:lang w:eastAsia="fr-FR"/>
         </w:rPr>
       </w:pPr>
-      <w:proofErr w:type="spellStart"/>
       <w:r>
         <w:rPr>
           <w:b/>
@@ -108,7 +107,6 @@
         </w:rPr>
         <w:t>SmallWorld</w:t>
       </w:r>
-      <w:proofErr w:type="spellEnd"/>
       <w:r>
         <w:rPr>
           <w:lang w:eastAsia="fr-FR"/>
@@ -850,16 +848,7 @@
           <w:noProof/>
           <w:lang w:eastAsia="fr-FR"/>
         </w:rPr>
-        <w:t>Le résult</w:t>
-      </w:r>
-      <w:bookmarkStart w:id="0" w:name="_GoBack"/>
-      <w:bookmarkEnd w:id="0"/>
-      <w:r>
-        <w:rPr>
-          <w:noProof/>
-          <w:lang w:eastAsia="fr-FR"/>
-        </w:rPr>
-        <w:t>at du combat est affiché dans la zone de notifications en dessous de la carte</w:t>
+        <w:t>Le résultat du combat est affiché dans la zone de notifications en dessous de la carte</w:t>
       </w:r>
     </w:p>
     <w:p>
@@ -951,7 +940,37 @@
           <w:noProof/>
           <w:lang w:eastAsia="fr-FR"/>
         </w:rPr>
-        <w:t>. Les cases en blanc représente celles où l’unité peut aller et celle en bleu sont celles suggérés pour des raisons tactiques (rapportent plus de points ou bloquent le joueur adverse)</w:t>
+        <w:t xml:space="preserve">. Les cases en </w:t>
+      </w:r>
+      <w:r>
+        <w:rPr>
+          <w:noProof/>
+          <w:lang w:eastAsia="fr-FR"/>
+        </w:rPr>
+        <w:t>bleu</w:t>
+      </w:r>
+      <w:bookmarkStart w:id="0" w:name="_GoBack"/>
+      <w:bookmarkEnd w:id="0"/>
+      <w:r>
+        <w:rPr>
+          <w:noProof/>
+          <w:lang w:eastAsia="fr-FR"/>
+        </w:rPr>
+        <w:t xml:space="preserve"> représente celles où l’unité peut aller et celle en </w:t>
+      </w:r>
+      <w:r>
+        <w:rPr>
+          <w:noProof/>
+          <w:lang w:eastAsia="fr-FR"/>
+        </w:rPr>
+        <w:t>blanc</w:t>
+      </w:r>
+      <w:r>
+        <w:rPr>
+          <w:noProof/>
+          <w:lang w:eastAsia="fr-FR"/>
+        </w:rPr>
+        <w:t xml:space="preserve"> sont celles suggérés pour des raisons tactiques (rapportent plus de points ou bloquent le joueur adverse)</w:t>
       </w:r>
     </w:p>
     <w:p>
@@ -1330,7 +1349,6 @@
         </w:rPr>
         <w:t xml:space="preserve">Il est possible à tout moment de sauvegarder une partie en cours et de la reprendre en passant par le Menu (Touche </w:t>
       </w:r>
-      <w:proofErr w:type="spellStart"/>
       <w:r>
         <w:rPr>
           <w:rStyle w:val="KeyboardbuttonCar"/>
@@ -1339,7 +1357,6 @@
         </w:rPr>
         <w:t>Esc</w:t>
       </w:r>
-      <w:proofErr w:type="spellEnd"/>
       <w:r>
         <w:t>)</w:t>
       </w:r>
@@ -1356,15 +1373,7 @@
         <w:jc w:val="both"/>
       </w:pPr>
       <w:r>
-        <w:t>Une fois une partie sauvegardée, il est possible de la reprendre, en la chargeant via le bouton « </w:t>
-      </w:r>
-      <w:proofErr w:type="spellStart"/>
-      <w:r>
-        <w:t>Load</w:t>
-      </w:r>
-      <w:proofErr w:type="spellEnd"/>
-      <w:r>
-        <w:t xml:space="preserve"> Game » à l’accueil du jeu ou pendant une partie.</w:t>
+        <w:t>Une fois une partie sauvegardée, il est possible de la reprendre, en la chargeant via le bouton « Load Game » à l’accueil du jeu ou pendant une partie.</w:t>
       </w:r>
     </w:p>
     <w:p>

</xml_diff>